<commit_message>
Auto-committed on 2023/03/22 週三 17:18:59.38
</commit_message>
<xml_diff>
--- a/Program/Other/URS_mod/L9704-催收款明細表v2.0.docx
+++ b/Program/Other/URS_mod/L9704-催收款明細表v2.0.docx
@@ -714,8 +714,6 @@
               </w:rPr>
               <w:t>20</w:t>
             </w:r>
-            <w:bookmarkStart w:id="0" w:name="_GoBack"/>
-            <w:bookmarkEnd w:id="0"/>
           </w:p>
         </w:tc>
         <w:tc>
@@ -1564,19 +1562,19 @@
                 <w:rFonts w:ascii="標楷體" w:hAnsi="標楷體"/>
               </w:rPr>
             </w:pPr>
-            <w:commentRangeStart w:id="1"/>
+            <w:commentRangeStart w:id="0"/>
             <w:r>
               <w:rPr>
                 <w:rFonts w:ascii="標楷體" w:hAnsi="標楷體" w:hint="eastAsia"/>
               </w:rPr>
               <w:t>XLSX</w:t>
             </w:r>
-            <w:commentRangeEnd w:id="1"/>
+            <w:commentRangeEnd w:id="0"/>
             <w:r>
               <w:rPr>
                 <w:rStyle w:val="af4"/>
               </w:rPr>
-              <w:commentReference w:id="1"/>
+              <w:commentReference w:id="0"/>
             </w:r>
             <w:r>
               <w:rPr>
@@ -1644,7 +1642,7 @@
           <w:sz w:val="24"/>
         </w:rPr>
       </w:pPr>
-      <w:bookmarkStart w:id="2" w:name="_Toc495492537"/>
+      <w:bookmarkStart w:id="1" w:name="_Toc495492537"/>
       <w:r>
         <w:rPr>
           <w:rFonts w:ascii="標楷體" w:hAnsi="標楷體" w:hint="eastAsia"/>
@@ -1652,7 +1650,7 @@
         </w:rPr>
         <w:t>Table</w:t>
       </w:r>
-      <w:bookmarkEnd w:id="2"/>
+      <w:bookmarkEnd w:id="1"/>
     </w:p>
     <w:p>
       <w:pPr>
@@ -1928,7 +1926,7 @@
           <w:sz w:val="24"/>
         </w:rPr>
       </w:pPr>
-      <w:bookmarkStart w:id="3" w:name="_Toc495492538"/>
+      <w:bookmarkStart w:id="2" w:name="_Toc495492538"/>
       <w:r>
         <w:rPr>
           <w:rFonts w:ascii="標楷體" w:hAnsi="標楷體" w:hint="eastAsia"/>
@@ -1937,7 +1935,7 @@
         <w:lastRenderedPageBreak/>
         <w:t>功能說明</w:t>
       </w:r>
-      <w:bookmarkEnd w:id="3"/>
+      <w:bookmarkEnd w:id="2"/>
     </w:p>
     <w:p>
       <w:pPr>
@@ -1951,7 +1949,7 @@
           <w:sz w:val="24"/>
         </w:rPr>
       </w:pPr>
-      <w:bookmarkStart w:id="4" w:name="_Toc495492539"/>
+      <w:bookmarkStart w:id="3" w:name="_Toc495492539"/>
       <w:r>
         <w:rPr>
           <w:rFonts w:ascii="標楷體" w:hAnsi="標楷體" w:hint="eastAsia"/>
@@ -1980,7 +1978,7 @@
         </w:rPr>
         <w:t>】:</w:t>
       </w:r>
-      <w:bookmarkEnd w:id="4"/>
+      <w:bookmarkEnd w:id="3"/>
     </w:p>
     <w:p>
       <w:pPr>
@@ -2144,7 +2142,21 @@
         <w:rPr>
           <w:rFonts w:ascii="標楷體" w:hAnsi="標楷體" w:hint="eastAsia"/>
         </w:rPr>
-        <w:t>，系統會計日期為月底日時，預設值為當月。</w:t>
+        <w:t>，系統會計日期為月底</w:t>
+      </w:r>
+      <w:r>
+        <w:rPr>
+          <w:rFonts w:ascii="標楷體" w:hAnsi="標楷體" w:hint="eastAsia"/>
+        </w:rPr>
+        <w:t>營業</w:t>
+      </w:r>
+      <w:bookmarkStart w:id="4" w:name="_GoBack"/>
+      <w:bookmarkEnd w:id="4"/>
+      <w:r>
+        <w:rPr>
+          <w:rFonts w:ascii="標楷體" w:hAnsi="標楷體" w:hint="eastAsia"/>
+        </w:rPr>
+        <w:t>日時，預設值為當月。</w:t>
       </w:r>
     </w:p>
     <w:p>
@@ -2324,7 +2336,7 @@
           <v:shape id="_x0000_i1025" type="#_x0000_t75" style="width:75.5pt;height:51pt" o:ole="">
             <v:imagedata r:id="rId11" o:title=""/>
           </v:shape>
-          <o:OLEObject Type="Embed" ProgID="Excel.Sheet.12" ShapeID="_x0000_i1025" DrawAspect="Icon" ObjectID="_1740928513" r:id="rId12"/>
+          <o:OLEObject Type="Embed" ProgID="Excel.Sheet.12" ShapeID="_x0000_i1025" DrawAspect="Icon" ObjectID="_1741002475" r:id="rId12"/>
         </w:object>
       </w:r>
     </w:p>
@@ -2659,7 +2671,7 @@
           <w:p>
             <w:pPr>
               <w:rPr>
-                <w:rFonts w:ascii="標楷體" w:hAnsi="標楷體" w:hint="eastAsia"/>
+                <w:rFonts w:ascii="標楷體" w:hAnsi="標楷體"/>
               </w:rPr>
             </w:pPr>
             <w:r>
@@ -2689,7 +2701,7 @@
           <w:p>
             <w:pPr>
               <w:rPr>
-                <w:rFonts w:ascii="標楷體" w:hAnsi="標楷體" w:hint="eastAsia"/>
+                <w:rFonts w:ascii="標楷體" w:hAnsi="標楷體"/>
               </w:rPr>
             </w:pPr>
             <w:r>
@@ -2712,7 +2724,7 @@
           <w:p>
             <w:pPr>
               <w:rPr>
-                <w:rFonts w:ascii="標楷體" w:hAnsi="標楷體" w:hint="eastAsia"/>
+                <w:rFonts w:ascii="標楷體" w:hAnsi="標楷體"/>
               </w:rPr>
             </w:pPr>
             <w:r>
@@ -2765,7 +2777,7 @@
           <w:p>
             <w:pPr>
               <w:rPr>
-                <w:rFonts w:ascii="標楷體" w:hAnsi="標楷體" w:hint="eastAsia"/>
+                <w:rFonts w:ascii="標楷體" w:hAnsi="標楷體"/>
               </w:rPr>
             </w:pPr>
             <w:r>
@@ -2818,7 +2830,7 @@
           <w:p>
             <w:pPr>
               <w:rPr>
-                <w:rFonts w:ascii="標楷體" w:hAnsi="標楷體" w:hint="eastAsia"/>
+                <w:rFonts w:ascii="標楷體" w:hAnsi="標楷體"/>
               </w:rPr>
             </w:pPr>
             <w:r>
@@ -4390,7 +4402,6 @@
                 <w:rFonts w:ascii="標楷體" w:hAnsi="標楷體" w:hint="eastAsia"/>
                 <w:color w:val="000000"/>
               </w:rPr>
-              <w:lastRenderedPageBreak/>
               <w:t>SELECT F."CustNo"              -- F0 戶號</w:t>
             </w:r>
           </w:p>
@@ -5230,7 +5241,7 @@
           <v:shape id="_x0000_i1026" type="#_x0000_t75" style="width:75.5pt;height:51pt" o:ole="">
             <v:imagedata r:id="rId13" o:title=""/>
           </v:shape>
-          <o:OLEObject Type="Embed" ProgID="Acrobat.Document.DC" ShapeID="_x0000_i1026" DrawAspect="Icon" ObjectID="_1740928514" r:id="rId14"/>
+          <o:OLEObject Type="Embed" ProgID="Acrobat.Document.DC" ShapeID="_x0000_i1026" DrawAspect="Icon" ObjectID="_1741002476" r:id="rId14"/>
         </w:object>
       </w:r>
     </w:p>
@@ -5249,7 +5260,7 @@
 
 <file path=word/comments.xml><?xml version="1.0" encoding="utf-8"?>
 <w:comments xmlns:wpc="http://schemas.microsoft.com/office/word/2010/wordprocessingCanvas" xmlns:cx="http://schemas.microsoft.com/office/drawing/2014/chartex" xmlns:cx1="http://schemas.microsoft.com/office/drawing/2015/9/8/chartex" xmlns:mc="http://schemas.openxmlformats.org/markup-compatibility/2006" xmlns:o="urn:schemas-microsoft-com:office:office" xmlns:r="http://schemas.openxmlformats.org/officeDocument/2006/relationships" xmlns:m="http://schemas.openxmlformats.org/officeDocument/2006/math" xmlns:v="urn:schemas-microsoft-com:vml" xmlns:wp14="http://schemas.microsoft.com/office/word/2010/wordprocessingDrawing" xmlns:wp="http://schemas.openxmlformats.org/drawingml/2006/wordprocessingDrawing" xmlns:w10="urn:schemas-microsoft-com:office:word" xmlns:w="http://schemas.openxmlformats.org/wordprocessingml/2006/main" xmlns:w14="http://schemas.microsoft.com/office/word/2010/wordml" xmlns:w15="http://schemas.microsoft.com/office/word/2012/wordml" xmlns:w16se="http://schemas.microsoft.com/office/word/2015/wordml/symex" xmlns:wpg="http://schemas.microsoft.com/office/word/2010/wordprocessingGroup" xmlns:wpi="http://schemas.microsoft.com/office/word/2010/wordprocessingInk" xmlns:wne="http://schemas.microsoft.com/office/word/2006/wordml" xmlns:wps="http://schemas.microsoft.com/office/word/2010/wordprocessingShape" mc:Ignorable="w14 w15 w16se wp14">
-  <w:comment w:id="1" w:author="ST1-ChihWei" w:date="2021-05-12T09:22:00Z" w:initials="S">
+  <w:comment w:id="0" w:author="ST1-ChihWei" w:date="2021-05-12T09:22:00Z" w:initials="S">
     <w:p>
       <w:pPr>
         <w:pStyle w:val="af5"/>
@@ -9517,7 +9528,7 @@
 </file>
 
 <file path=customXml/itemProps1.xml><?xml version="1.0" encoding="utf-8"?>
-<ds:datastoreItem xmlns:ds="http://schemas.openxmlformats.org/officeDocument/2006/customXml" ds:itemID="{E58E525C-1BA7-4F8A-B3C3-348FDC59CF18}">
+<ds:datastoreItem xmlns:ds="http://schemas.openxmlformats.org/officeDocument/2006/customXml" ds:itemID="{B65F95FC-4992-4E2E-9BB4-035213FAA02C}">
   <ds:schemaRefs>
     <ds:schemaRef ds:uri="http://schemas.openxmlformats.org/officeDocument/2006/bibliography"/>
   </ds:schemaRefs>

</xml_diff>